<commit_message>
Uploading Motivation Theories Lecture and Lab
</commit_message>
<xml_diff>
--- a/Assignment Individual Digital Portfolio.docx
+++ b/Assignment Individual Digital Portfolio.docx
@@ -1,6 +1,6 @@
 
 <file path=word/document.xml><?xml version="1.0" encoding="utf-8"?>
-<w:document xmlns:wpc="http://schemas.microsoft.com/office/word/2010/wordprocessingCanvas" xmlns:cx="http://schemas.microsoft.com/office/drawing/2014/chartex" xmlns:cx1="http://schemas.microsoft.com/office/drawing/2015/9/8/chartex" xmlns:cx2="http://schemas.microsoft.com/office/drawing/2015/10/21/chartex" xmlns:cx3="http://schemas.microsoft.com/office/drawing/2016/5/9/chartex" xmlns:cx4="http://schemas.microsoft.com/office/drawing/2016/5/10/chartex" xmlns:cx5="http://schemas.microsoft.com/office/drawing/2016/5/11/chartex" xmlns:cx6="http://schemas.microsoft.com/office/drawing/2016/5/12/chartex" xmlns:cx7="http://schemas.microsoft.com/office/drawing/2016/5/13/chartex" xmlns:cx8="http://schemas.microsoft.com/office/drawing/2016/5/14/chartex" xmlns:mc="http://schemas.openxmlformats.org/markup-compatibility/2006" xmlns:aink="http://schemas.microsoft.com/office/drawing/2016/ink" xmlns:am3d="http://schemas.microsoft.com/office/drawing/2017/model3d" xmlns:o="urn:schemas-microsoft-com:office:office" xmlns:r="http://schemas.openxmlformats.org/officeDocument/2006/relationships" xmlns:m="http://schemas.openxmlformats.org/officeDocument/2006/math" xmlns:v="urn:schemas-microsoft-com:vml" xmlns:wp14="http://schemas.microsoft.com/office/word/2010/wordprocessingDrawing" xmlns:wp="http://schemas.openxmlformats.org/drawingml/2006/wordprocessingDrawing" xmlns:w10="urn:schemas-microsoft-com:office:word" xmlns:w="http://schemas.openxmlformats.org/wordprocessingml/2006/main" xmlns:w14="http://schemas.microsoft.com/office/word/2010/wordml" xmlns:w15="http://schemas.microsoft.com/office/word/2012/wordml" xmlns:w16cid="http://schemas.microsoft.com/office/word/2016/wordml/cid" xmlns:w16se="http://schemas.microsoft.com/office/word/2015/wordml/symex" xmlns:wpg="http://schemas.microsoft.com/office/word/2010/wordprocessingGroup" xmlns:wpi="http://schemas.microsoft.com/office/word/2010/wordprocessingInk" xmlns:wne="http://schemas.microsoft.com/office/word/2006/wordml" xmlns:wps="http://schemas.microsoft.com/office/word/2010/wordprocessingShape" mc:Ignorable="w14 w15 w16se w16cid wp14">
+<w:document xmlns:wpc="http://schemas.microsoft.com/office/word/2010/wordprocessingCanvas" xmlns:cx="http://schemas.microsoft.com/office/drawing/2014/chartex" xmlns:cx1="http://schemas.microsoft.com/office/drawing/2015/9/8/chartex" xmlns:cx2="http://schemas.microsoft.com/office/drawing/2015/10/21/chartex" xmlns:cx3="http://schemas.microsoft.com/office/drawing/2016/5/9/chartex" xmlns:cx4="http://schemas.microsoft.com/office/drawing/2016/5/10/chartex" xmlns:cx5="http://schemas.microsoft.com/office/drawing/2016/5/11/chartex" xmlns:cx6="http://schemas.microsoft.com/office/drawing/2016/5/12/chartex" xmlns:cx7="http://schemas.microsoft.com/office/drawing/2016/5/13/chartex" xmlns:cx8="http://schemas.microsoft.com/office/drawing/2016/5/14/chartex" xmlns:mc="http://schemas.openxmlformats.org/markup-compatibility/2006" xmlns:aink="http://schemas.microsoft.com/office/drawing/2016/ink" xmlns:am3d="http://schemas.microsoft.com/office/drawing/2017/model3d" xmlns:o="urn:schemas-microsoft-com:office:office" xmlns:oel="http://schemas.microsoft.com/office/2019/extlst" xmlns:r="http://schemas.openxmlformats.org/officeDocument/2006/relationships" xmlns:m="http://schemas.openxmlformats.org/officeDocument/2006/math" xmlns:v="urn:schemas-microsoft-com:vml" xmlns:wp14="http://schemas.microsoft.com/office/word/2010/wordprocessingDrawing" xmlns:wp="http://schemas.openxmlformats.org/drawingml/2006/wordprocessingDrawing" xmlns:w10="urn:schemas-microsoft-com:office:word" xmlns:w="http://schemas.openxmlformats.org/wordprocessingml/2006/main" xmlns:w14="http://schemas.microsoft.com/office/word/2010/wordml" xmlns:w15="http://schemas.microsoft.com/office/word/2012/wordml" xmlns:w16cex="http://schemas.microsoft.com/office/word/2018/wordml/cex" xmlns:w16cid="http://schemas.microsoft.com/office/word/2016/wordml/cid" xmlns:w16="http://schemas.microsoft.com/office/word/2018/wordml" xmlns:w16du="http://schemas.microsoft.com/office/word/2023/wordml/word16du" xmlns:w16sdtdh="http://schemas.microsoft.com/office/word/2020/wordml/sdtdatahash" xmlns:w16se="http://schemas.microsoft.com/office/word/2015/wordml/symex" xmlns:wpg="http://schemas.microsoft.com/office/word/2010/wordprocessingGroup" xmlns:wpi="http://schemas.microsoft.com/office/word/2010/wordprocessingInk" xmlns:wne="http://schemas.microsoft.com/office/word/2006/wordml" xmlns:wps="http://schemas.microsoft.com/office/word/2010/wordprocessingShape" mc:Ignorable="w14 w15 w16se w16cid w16 w16cex w16sdtdh w16du wp14">
   <w:body>
     <w:p>
       <w:pPr>
@@ -127,78 +127,112 @@
         <w:jc w:val="both"/>
         <w:rPr>
           <w:rFonts w:cstheme="minorHAnsi"/>
+          <w:strike/>
         </w:rPr>
       </w:pPr>
       <w:r>
         <w:rPr>
           <w:rFonts w:cstheme="minorHAnsi"/>
+          <w:strike/>
         </w:rPr>
         <w:t xml:space="preserve">A digital portfolio provides a platform to highlight your </w:t>
       </w:r>
       <w:r>
         <w:rPr>
           <w:rFonts w:cstheme="minorHAnsi"/>
+          <w:strike/>
         </w:rPr>
         <w:t xml:space="preserve">skills, experiences, and achievements to potential employers, clients, or academic institutions. </w:t>
       </w:r>
       <w:r>
         <w:rPr>
           <w:rFonts w:cstheme="minorHAnsi"/>
+          <w:strike/>
         </w:rPr>
-        <w:t>As part of this assignment y</w:t>
-      </w:r>
+        <w:t xml:space="preserve">As part of this </w:t>
+      </w:r>
+      <w:proofErr w:type="gramStart"/>
       <w:r>
         <w:rPr>
           <w:rFonts w:cstheme="minorHAnsi"/>
+          <w:strike/>
+        </w:rPr>
+        <w:t>assignment</w:t>
+      </w:r>
+      <w:proofErr w:type="gramEnd"/>
+      <w:r>
+        <w:rPr>
+          <w:rFonts w:cstheme="minorHAnsi"/>
+          <w:strike/>
+        </w:rPr>
+        <w:t xml:space="preserve"> y</w:t>
+      </w:r>
+      <w:r>
+        <w:rPr>
+          <w:rFonts w:cstheme="minorHAnsi"/>
+          <w:strike/>
         </w:rPr>
         <w:t xml:space="preserve">ou will create </w:t>
       </w:r>
       <w:r>
         <w:rPr>
           <w:rFonts w:cstheme="minorHAnsi"/>
+          <w:strike/>
         </w:rPr>
         <w:t>a digital</w:t>
       </w:r>
       <w:r>
         <w:rPr>
           <w:rFonts w:cstheme="minorHAnsi"/>
+          <w:strike/>
         </w:rPr>
         <w:t xml:space="preserve"> portfolio using a</w:t>
       </w:r>
       <w:r>
         <w:rPr>
           <w:rFonts w:cstheme="minorHAnsi"/>
+          <w:strike/>
         </w:rPr>
         <w:t xml:space="preserve">ny </w:t>
       </w:r>
       <w:r>
         <w:rPr>
           <w:rFonts w:cstheme="minorHAnsi"/>
+          <w:strike/>
         </w:rPr>
         <w:t xml:space="preserve">platform </w:t>
       </w:r>
       <w:r>
         <w:rPr>
           <w:rFonts w:cstheme="minorHAnsi"/>
+          <w:strike/>
         </w:rPr>
         <w:t xml:space="preserve">or technology </w:t>
       </w:r>
       <w:r>
         <w:rPr>
           <w:rFonts w:cstheme="minorHAnsi"/>
+          <w:strike/>
         </w:rPr>
         <w:t>of your choice</w:t>
       </w:r>
       <w:r>
         <w:rPr>
           <w:rFonts w:cstheme="minorHAnsi"/>
+          <w:strike/>
         </w:rPr>
         <w:t>. It must be</w:t>
       </w:r>
       <w:r>
+        <w:rPr>
+          <w:strike/>
+        </w:rPr>
         <w:t xml:space="preserve"> fully accessible for me to view on my local </w:t>
       </w:r>
       <w:r>
+        <w:rPr>
+          <w:strike/>
+        </w:rPr>
         <w:t xml:space="preserve">computer. </w:t>
       </w:r>
     </w:p>
@@ -207,101 +241,90 @@
         <w:jc w:val="both"/>
         <w:rPr>
           <w:rFonts w:cstheme="minorHAnsi"/>
+          <w:strike/>
         </w:rPr>
       </w:pPr>
       <w:r>
         <w:rPr>
           <w:rFonts w:cstheme="minorHAnsi"/>
+          <w:strike/>
         </w:rPr>
         <w:t>This portfolio will serve as a digital representation of your academic and professional journey, allowing you to present your work</w:t>
       </w:r>
       <w:r>
         <w:rPr>
           <w:rFonts w:cstheme="minorHAnsi"/>
+          <w:strike/>
         </w:rPr>
         <w:t>, projects</w:t>
       </w:r>
       <w:r>
         <w:rPr>
           <w:rFonts w:cstheme="minorHAnsi"/>
+          <w:strike/>
         </w:rPr>
-        <w:t xml:space="preserve"> and accomplishments in an engaging and accessible format.</w:t>
+        <w:t xml:space="preserve"> and accomplishments in an engaging and accessible format. The </w:t>
       </w:r>
       <w:r>
         <w:rPr>
           <w:rFonts w:cstheme="minorHAnsi"/>
+          <w:strike/>
+        </w:rPr>
+        <w:t>digital</w:t>
+      </w:r>
+      <w:r>
+        <w:rPr>
+          <w:rFonts w:cstheme="minorHAnsi"/>
+          <w:strike/>
         </w:rPr>
         <w:t xml:space="preserve"> </w:t>
       </w:r>
       <w:r>
         <w:rPr>
           <w:rFonts w:cstheme="minorHAnsi"/>
+          <w:strike/>
         </w:rPr>
-        <w:t xml:space="preserve">The </w:t>
+        <w:t>p</w:t>
       </w:r>
       <w:r>
         <w:rPr>
           <w:rFonts w:cstheme="minorHAnsi"/>
+          <w:strike/>
         </w:rPr>
-        <w:t>digital</w:t>
+        <w:t xml:space="preserve">ortfolio is your opportunity to display your individual capabilities and your creativity. </w:t>
       </w:r>
       <w:r>
         <w:rPr>
           <w:rFonts w:cstheme="minorHAnsi"/>
+          <w:strike/>
         </w:rPr>
-        <w:t xml:space="preserve"> </w:t>
+        <w:t>Think of your</w:t>
       </w:r>
       <w:r>
         <w:rPr>
           <w:rFonts w:cstheme="minorHAnsi"/>
+          <w:strike/>
         </w:rPr>
-        <w:t>p</w:t>
+        <w:t xml:space="preserve"> digital</w:t>
       </w:r>
       <w:r>
         <w:rPr>
           <w:rFonts w:cstheme="minorHAnsi"/>
+          <w:strike/>
         </w:rPr>
-        <w:t xml:space="preserve">ortfolio is your opportunity to display your individual capabilities and your </w:t>
+        <w:t xml:space="preserve"> portfolio as your shop window. Design it so that it can be included </w:t>
       </w:r>
       <w:r>
         <w:rPr>
           <w:rFonts w:cstheme="minorHAnsi"/>
+          <w:strike/>
         </w:rPr>
-        <w:t>creativity</w:t>
+        <w:t xml:space="preserve">as a link </w:t>
       </w:r>
       <w:r>
         <w:rPr>
           <w:rFonts w:cstheme="minorHAnsi"/>
-        </w:rPr>
-        <w:t xml:space="preserve">. </w:t>
-      </w:r>
-      <w:r>
-        <w:rPr>
-          <w:rFonts w:cstheme="minorHAnsi"/>
-        </w:rPr>
-        <w:t>Think of your</w:t>
-      </w:r>
-      <w:r>
-        <w:rPr>
-          <w:rFonts w:cstheme="minorHAnsi"/>
-        </w:rPr>
-        <w:t xml:space="preserve"> digital</w:t>
-      </w:r>
-      <w:r>
-        <w:rPr>
-          <w:rFonts w:cstheme="minorHAnsi"/>
-        </w:rPr>
-        <w:t xml:space="preserve"> portfolio as your shop window. Design it so that it can be included </w:t>
-      </w:r>
-      <w:r>
-        <w:rPr>
-          <w:rFonts w:cstheme="minorHAnsi"/>
-        </w:rPr>
-        <w:t xml:space="preserve">as a link </w:t>
-      </w:r>
-      <w:r>
-        <w:rPr>
-          <w:rFonts w:cstheme="minorHAnsi"/>
+          <w:strike/>
         </w:rPr>
         <w:t>on your CV after graduation for potential employers to review.</w:t>
       </w:r>
@@ -345,82 +368,158 @@
           <w:p>
             <w:pPr>
               <w:jc w:val="both"/>
+              <w:rPr>
+                <w:strike/>
+              </w:rPr>
             </w:pPr>
             <w:r>
               <w:rPr>
                 <w:b/>
+                <w:strike/>
               </w:rPr>
               <w:t>Digital</w:t>
             </w:r>
             <w:r>
               <w:rPr>
                 <w:b/>
+                <w:strike/>
               </w:rPr>
               <w:t xml:space="preserve"> Portfolio:</w:t>
             </w:r>
             <w:r>
+              <w:rPr>
+                <w:strike/>
+              </w:rPr>
               <w:t xml:space="preserve"> </w:t>
             </w:r>
           </w:p>
           <w:p>
             <w:pPr>
               <w:jc w:val="both"/>
+              <w:rPr>
+                <w:strike/>
+              </w:rPr>
             </w:pPr>
             <w:r>
+              <w:rPr>
+                <w:strike/>
+              </w:rPr>
               <w:t>Student</w:t>
             </w:r>
             <w:r>
+              <w:rPr>
+                <w:strike/>
+              </w:rPr>
               <w:t>s</w:t>
             </w:r>
             <w:r>
+              <w:rPr>
+                <w:strike/>
+              </w:rPr>
               <w:t xml:space="preserve"> must provide a fully accessible </w:t>
             </w:r>
             <w:r>
+              <w:rPr>
+                <w:strike/>
+              </w:rPr>
               <w:t>digital</w:t>
             </w:r>
             <w:r>
+              <w:rPr>
+                <w:strike/>
+              </w:rPr>
               <w:t xml:space="preserve"> p</w:t>
             </w:r>
             <w:r>
+              <w:rPr>
+                <w:strike/>
+              </w:rPr>
               <w:t>ortfolio</w:t>
             </w:r>
             <w:r>
+              <w:rPr>
+                <w:strike/>
+              </w:rPr>
               <w:t xml:space="preserve"> and</w:t>
             </w:r>
             <w:r>
+              <w:rPr>
+                <w:strike/>
+              </w:rPr>
               <w:t>(or)</w:t>
             </w:r>
             <w:r>
+              <w:rPr>
+                <w:strike/>
+              </w:rPr>
               <w:t xml:space="preserve"> any associated files related to their </w:t>
             </w:r>
             <w:r>
+              <w:rPr>
+                <w:strike/>
+              </w:rPr>
               <w:t>digital</w:t>
             </w:r>
             <w:r>
+              <w:rPr>
+                <w:strike/>
+              </w:rPr>
               <w:t xml:space="preserve"> portfolio.</w:t>
             </w:r>
             <w:r>
+              <w:rPr>
+                <w:strike/>
+              </w:rPr>
               <w:t xml:space="preserve"> If I cannot access </w:t>
             </w:r>
             <w:r>
+              <w:rPr>
+                <w:strike/>
+              </w:rPr>
               <w:t>your</w:t>
             </w:r>
             <w:r>
+              <w:rPr>
+                <w:strike/>
+              </w:rPr>
               <w:t xml:space="preserve"> digital</w:t>
             </w:r>
             <w:r>
-              <w:t xml:space="preserve"> portfolio</w:t>
-            </w:r>
-            <w:r>
+              <w:rPr>
+                <w:strike/>
+              </w:rPr>
+              <w:t xml:space="preserve"> </w:t>
+            </w:r>
+            <w:proofErr w:type="gramStart"/>
+            <w:r>
+              <w:rPr>
+                <w:strike/>
+              </w:rPr>
+              <w:t>portfolio</w:t>
+            </w:r>
+            <w:proofErr w:type="gramEnd"/>
+            <w:r>
+              <w:rPr>
+                <w:strike/>
+              </w:rPr>
               <w:t xml:space="preserve"> you will score zero points for this deliverable</w:t>
             </w:r>
             <w:r>
+              <w:rPr>
+                <w:strike/>
+              </w:rPr>
               <w:t xml:space="preserve"> so ensure to get someone to test access </w:t>
             </w:r>
             <w:r>
+              <w:rPr>
+                <w:strike/>
+              </w:rPr>
               <w:t>for you in advance of submission.</w:t>
             </w:r>
             <w:r>
+              <w:rPr>
+                <w:strike/>
+              </w:rPr>
               <w:t xml:space="preserve"> </w:t>
             </w:r>
           </w:p>
@@ -570,8 +669,6 @@
       <w:r>
         <w:t>Platform Choice: Select a platform or technology you are comfortable with, as no technical troubleshooting will be provided.</w:t>
       </w:r>
-      <w:bookmarkStart w:id="1" w:name="_GoBack"/>
-      <w:bookmarkEnd w:id="1"/>
     </w:p>
     <w:p>
       <w:pPr>
@@ -1892,7 +1989,7 @@
 </file>
 
 <file path=word/endnotes.xml><?xml version="1.0" encoding="utf-8"?>
-<w:endnotes xmlns:wpc="http://schemas.microsoft.com/office/word/2010/wordprocessingCanvas" xmlns:cx="http://schemas.microsoft.com/office/drawing/2014/chartex" xmlns:cx1="http://schemas.microsoft.com/office/drawing/2015/9/8/chartex" xmlns:cx2="http://schemas.microsoft.com/office/drawing/2015/10/21/chartex" xmlns:cx3="http://schemas.microsoft.com/office/drawing/2016/5/9/chartex" xmlns:cx4="http://schemas.microsoft.com/office/drawing/2016/5/10/chartex" xmlns:cx5="http://schemas.microsoft.com/office/drawing/2016/5/11/chartex" xmlns:cx6="http://schemas.microsoft.com/office/drawing/2016/5/12/chartex" xmlns:cx7="http://schemas.microsoft.com/office/drawing/2016/5/13/chartex" xmlns:cx8="http://schemas.microsoft.com/office/drawing/2016/5/14/chartex" xmlns:mc="http://schemas.openxmlformats.org/markup-compatibility/2006" xmlns:aink="http://schemas.microsoft.com/office/drawing/2016/ink" xmlns:am3d="http://schemas.microsoft.com/office/drawing/2017/model3d" xmlns:o="urn:schemas-microsoft-com:office:office" xmlns:r="http://schemas.openxmlformats.org/officeDocument/2006/relationships" xmlns:m="http://schemas.openxmlformats.org/officeDocument/2006/math" xmlns:v="urn:schemas-microsoft-com:vml" xmlns:wp14="http://schemas.microsoft.com/office/word/2010/wordprocessingDrawing" xmlns:wp="http://schemas.openxmlformats.org/drawingml/2006/wordprocessingDrawing" xmlns:w10="urn:schemas-microsoft-com:office:word" xmlns:w="http://schemas.openxmlformats.org/wordprocessingml/2006/main" xmlns:w14="http://schemas.microsoft.com/office/word/2010/wordml" xmlns:w15="http://schemas.microsoft.com/office/word/2012/wordml" xmlns:w16cid="http://schemas.microsoft.com/office/word/2016/wordml/cid" xmlns:w16se="http://schemas.microsoft.com/office/word/2015/wordml/symex" xmlns:wpg="http://schemas.microsoft.com/office/word/2010/wordprocessingGroup" xmlns:wpi="http://schemas.microsoft.com/office/word/2010/wordprocessingInk" xmlns:wne="http://schemas.microsoft.com/office/word/2006/wordml" xmlns:wps="http://schemas.microsoft.com/office/word/2010/wordprocessingShape" mc:Ignorable="w14 w15 w16se w16cid wp14">
+<w:endnotes xmlns:wpc="http://schemas.microsoft.com/office/word/2010/wordprocessingCanvas" xmlns:cx="http://schemas.microsoft.com/office/drawing/2014/chartex" xmlns:cx1="http://schemas.microsoft.com/office/drawing/2015/9/8/chartex" xmlns:cx2="http://schemas.microsoft.com/office/drawing/2015/10/21/chartex" xmlns:cx3="http://schemas.microsoft.com/office/drawing/2016/5/9/chartex" xmlns:cx4="http://schemas.microsoft.com/office/drawing/2016/5/10/chartex" xmlns:cx5="http://schemas.microsoft.com/office/drawing/2016/5/11/chartex" xmlns:cx6="http://schemas.microsoft.com/office/drawing/2016/5/12/chartex" xmlns:cx7="http://schemas.microsoft.com/office/drawing/2016/5/13/chartex" xmlns:cx8="http://schemas.microsoft.com/office/drawing/2016/5/14/chartex" xmlns:mc="http://schemas.openxmlformats.org/markup-compatibility/2006" xmlns:aink="http://schemas.microsoft.com/office/drawing/2016/ink" xmlns:am3d="http://schemas.microsoft.com/office/drawing/2017/model3d" xmlns:o="urn:schemas-microsoft-com:office:office" xmlns:oel="http://schemas.microsoft.com/office/2019/extlst" xmlns:r="http://schemas.openxmlformats.org/officeDocument/2006/relationships" xmlns:m="http://schemas.openxmlformats.org/officeDocument/2006/math" xmlns:v="urn:schemas-microsoft-com:vml" xmlns:wp14="http://schemas.microsoft.com/office/word/2010/wordprocessingDrawing" xmlns:wp="http://schemas.openxmlformats.org/drawingml/2006/wordprocessingDrawing" xmlns:w10="urn:schemas-microsoft-com:office:word" xmlns:w="http://schemas.openxmlformats.org/wordprocessingml/2006/main" xmlns:w14="http://schemas.microsoft.com/office/word/2010/wordml" xmlns:w15="http://schemas.microsoft.com/office/word/2012/wordml" xmlns:w16cex="http://schemas.microsoft.com/office/word/2018/wordml/cex" xmlns:w16cid="http://schemas.microsoft.com/office/word/2016/wordml/cid" xmlns:w16="http://schemas.microsoft.com/office/word/2018/wordml" xmlns:w16du="http://schemas.microsoft.com/office/word/2023/wordml/word16du" xmlns:w16sdtdh="http://schemas.microsoft.com/office/word/2020/wordml/sdtdatahash" xmlns:w16se="http://schemas.microsoft.com/office/word/2015/wordml/symex" xmlns:wpg="http://schemas.microsoft.com/office/word/2010/wordprocessingGroup" xmlns:wpi="http://schemas.microsoft.com/office/word/2010/wordprocessingInk" xmlns:wne="http://schemas.microsoft.com/office/word/2006/wordml" xmlns:wps="http://schemas.microsoft.com/office/word/2010/wordprocessingShape" mc:Ignorable="w14 w15 w16se w16cid w16 w16cex w16sdtdh w16du wp14">
   <w:endnote w:type="separator" w:id="-1">
     <w:p>
       <w:pPr>
@@ -1917,7 +2014,7 @@
 </file>
 
 <file path=word/footnotes.xml><?xml version="1.0" encoding="utf-8"?>
-<w:footnotes xmlns:wpc="http://schemas.microsoft.com/office/word/2010/wordprocessingCanvas" xmlns:cx="http://schemas.microsoft.com/office/drawing/2014/chartex" xmlns:cx1="http://schemas.microsoft.com/office/drawing/2015/9/8/chartex" xmlns:cx2="http://schemas.microsoft.com/office/drawing/2015/10/21/chartex" xmlns:cx3="http://schemas.microsoft.com/office/drawing/2016/5/9/chartex" xmlns:cx4="http://schemas.microsoft.com/office/drawing/2016/5/10/chartex" xmlns:cx5="http://schemas.microsoft.com/office/drawing/2016/5/11/chartex" xmlns:cx6="http://schemas.microsoft.com/office/drawing/2016/5/12/chartex" xmlns:cx7="http://schemas.microsoft.com/office/drawing/2016/5/13/chartex" xmlns:cx8="http://schemas.microsoft.com/office/drawing/2016/5/14/chartex" xmlns:mc="http://schemas.openxmlformats.org/markup-compatibility/2006" xmlns:aink="http://schemas.microsoft.com/office/drawing/2016/ink" xmlns:am3d="http://schemas.microsoft.com/office/drawing/2017/model3d" xmlns:o="urn:schemas-microsoft-com:office:office" xmlns:r="http://schemas.openxmlformats.org/officeDocument/2006/relationships" xmlns:m="http://schemas.openxmlformats.org/officeDocument/2006/math" xmlns:v="urn:schemas-microsoft-com:vml" xmlns:wp14="http://schemas.microsoft.com/office/word/2010/wordprocessingDrawing" xmlns:wp="http://schemas.openxmlformats.org/drawingml/2006/wordprocessingDrawing" xmlns:w10="urn:schemas-microsoft-com:office:word" xmlns:w="http://schemas.openxmlformats.org/wordprocessingml/2006/main" xmlns:w14="http://schemas.microsoft.com/office/word/2010/wordml" xmlns:w15="http://schemas.microsoft.com/office/word/2012/wordml" xmlns:w16cid="http://schemas.microsoft.com/office/word/2016/wordml/cid" xmlns:w16se="http://schemas.microsoft.com/office/word/2015/wordml/symex" xmlns:wpg="http://schemas.microsoft.com/office/word/2010/wordprocessingGroup" xmlns:wpi="http://schemas.microsoft.com/office/word/2010/wordprocessingInk" xmlns:wne="http://schemas.microsoft.com/office/word/2006/wordml" xmlns:wps="http://schemas.microsoft.com/office/word/2010/wordprocessingShape" mc:Ignorable="w14 w15 w16se w16cid wp14">
+<w:footnotes xmlns:wpc="http://schemas.microsoft.com/office/word/2010/wordprocessingCanvas" xmlns:cx="http://schemas.microsoft.com/office/drawing/2014/chartex" xmlns:cx1="http://schemas.microsoft.com/office/drawing/2015/9/8/chartex" xmlns:cx2="http://schemas.microsoft.com/office/drawing/2015/10/21/chartex" xmlns:cx3="http://schemas.microsoft.com/office/drawing/2016/5/9/chartex" xmlns:cx4="http://schemas.microsoft.com/office/drawing/2016/5/10/chartex" xmlns:cx5="http://schemas.microsoft.com/office/drawing/2016/5/11/chartex" xmlns:cx6="http://schemas.microsoft.com/office/drawing/2016/5/12/chartex" xmlns:cx7="http://schemas.microsoft.com/office/drawing/2016/5/13/chartex" xmlns:cx8="http://schemas.microsoft.com/office/drawing/2016/5/14/chartex" xmlns:mc="http://schemas.openxmlformats.org/markup-compatibility/2006" xmlns:aink="http://schemas.microsoft.com/office/drawing/2016/ink" xmlns:am3d="http://schemas.microsoft.com/office/drawing/2017/model3d" xmlns:o="urn:schemas-microsoft-com:office:office" xmlns:oel="http://schemas.microsoft.com/office/2019/extlst" xmlns:r="http://schemas.openxmlformats.org/officeDocument/2006/relationships" xmlns:m="http://schemas.openxmlformats.org/officeDocument/2006/math" xmlns:v="urn:schemas-microsoft-com:vml" xmlns:wp14="http://schemas.microsoft.com/office/word/2010/wordprocessingDrawing" xmlns:wp="http://schemas.openxmlformats.org/drawingml/2006/wordprocessingDrawing" xmlns:w10="urn:schemas-microsoft-com:office:word" xmlns:w="http://schemas.openxmlformats.org/wordprocessingml/2006/main" xmlns:w14="http://schemas.microsoft.com/office/word/2010/wordml" xmlns:w15="http://schemas.microsoft.com/office/word/2012/wordml" xmlns:w16cex="http://schemas.microsoft.com/office/word/2018/wordml/cex" xmlns:w16cid="http://schemas.microsoft.com/office/word/2016/wordml/cid" xmlns:w16="http://schemas.microsoft.com/office/word/2018/wordml" xmlns:w16du="http://schemas.microsoft.com/office/word/2023/wordml/word16du" xmlns:w16sdtdh="http://schemas.microsoft.com/office/word/2020/wordml/sdtdatahash" xmlns:w16se="http://schemas.microsoft.com/office/word/2015/wordml/symex" xmlns:wpg="http://schemas.microsoft.com/office/word/2010/wordprocessingGroup" xmlns:wpi="http://schemas.microsoft.com/office/word/2010/wordprocessingInk" xmlns:wne="http://schemas.microsoft.com/office/word/2006/wordml" xmlns:wps="http://schemas.microsoft.com/office/word/2010/wordprocessingShape" mc:Ignorable="w14 w15 w16se w16cid w16 w16cex w16sdtdh w16du wp14">
   <w:footnote w:type="separator" w:id="-1">
     <w:p>
       <w:pPr>
@@ -1942,7 +2039,7 @@
 </file>
 
 <file path=word/header1.xml><?xml version="1.0" encoding="utf-8"?>
-<w:hdr xmlns:wpc="http://schemas.microsoft.com/office/word/2010/wordprocessingCanvas" xmlns:cx="http://schemas.microsoft.com/office/drawing/2014/chartex" xmlns:cx1="http://schemas.microsoft.com/office/drawing/2015/9/8/chartex" xmlns:cx2="http://schemas.microsoft.com/office/drawing/2015/10/21/chartex" xmlns:cx3="http://schemas.microsoft.com/office/drawing/2016/5/9/chartex" xmlns:cx4="http://schemas.microsoft.com/office/drawing/2016/5/10/chartex" xmlns:cx5="http://schemas.microsoft.com/office/drawing/2016/5/11/chartex" xmlns:cx6="http://schemas.microsoft.com/office/drawing/2016/5/12/chartex" xmlns:cx7="http://schemas.microsoft.com/office/drawing/2016/5/13/chartex" xmlns:cx8="http://schemas.microsoft.com/office/drawing/2016/5/14/chartex" xmlns:mc="http://schemas.openxmlformats.org/markup-compatibility/2006" xmlns:aink="http://schemas.microsoft.com/office/drawing/2016/ink" xmlns:am3d="http://schemas.microsoft.com/office/drawing/2017/model3d" xmlns:o="urn:schemas-microsoft-com:office:office" xmlns:r="http://schemas.openxmlformats.org/officeDocument/2006/relationships" xmlns:m="http://schemas.openxmlformats.org/officeDocument/2006/math" xmlns:v="urn:schemas-microsoft-com:vml" xmlns:wp14="http://schemas.microsoft.com/office/word/2010/wordprocessingDrawing" xmlns:wp="http://schemas.openxmlformats.org/drawingml/2006/wordprocessingDrawing" xmlns:w10="urn:schemas-microsoft-com:office:word" xmlns:w="http://schemas.openxmlformats.org/wordprocessingml/2006/main" xmlns:w14="http://schemas.microsoft.com/office/word/2010/wordml" xmlns:w15="http://schemas.microsoft.com/office/word/2012/wordml" xmlns:w16cid="http://schemas.microsoft.com/office/word/2016/wordml/cid" xmlns:w16se="http://schemas.microsoft.com/office/word/2015/wordml/symex" xmlns:wpg="http://schemas.microsoft.com/office/word/2010/wordprocessingGroup" xmlns:wpi="http://schemas.microsoft.com/office/word/2010/wordprocessingInk" xmlns:wne="http://schemas.microsoft.com/office/word/2006/wordml" xmlns:wps="http://schemas.microsoft.com/office/word/2010/wordprocessingShape" mc:Ignorable="w14 w15 w16se w16cid wp14">
+<w:hdr xmlns:wpc="http://schemas.microsoft.com/office/word/2010/wordprocessingCanvas" xmlns:cx="http://schemas.microsoft.com/office/drawing/2014/chartex" xmlns:cx1="http://schemas.microsoft.com/office/drawing/2015/9/8/chartex" xmlns:cx2="http://schemas.microsoft.com/office/drawing/2015/10/21/chartex" xmlns:cx3="http://schemas.microsoft.com/office/drawing/2016/5/9/chartex" xmlns:cx4="http://schemas.microsoft.com/office/drawing/2016/5/10/chartex" xmlns:cx5="http://schemas.microsoft.com/office/drawing/2016/5/11/chartex" xmlns:cx6="http://schemas.microsoft.com/office/drawing/2016/5/12/chartex" xmlns:cx7="http://schemas.microsoft.com/office/drawing/2016/5/13/chartex" xmlns:cx8="http://schemas.microsoft.com/office/drawing/2016/5/14/chartex" xmlns:mc="http://schemas.openxmlformats.org/markup-compatibility/2006" xmlns:aink="http://schemas.microsoft.com/office/drawing/2016/ink" xmlns:am3d="http://schemas.microsoft.com/office/drawing/2017/model3d" xmlns:o="urn:schemas-microsoft-com:office:office" xmlns:oel="http://schemas.microsoft.com/office/2019/extlst" xmlns:r="http://schemas.openxmlformats.org/officeDocument/2006/relationships" xmlns:m="http://schemas.openxmlformats.org/officeDocument/2006/math" xmlns:v="urn:schemas-microsoft-com:vml" xmlns:wp14="http://schemas.microsoft.com/office/word/2010/wordprocessingDrawing" xmlns:wp="http://schemas.openxmlformats.org/drawingml/2006/wordprocessingDrawing" xmlns:w10="urn:schemas-microsoft-com:office:word" xmlns:w="http://schemas.openxmlformats.org/wordprocessingml/2006/main" xmlns:w14="http://schemas.microsoft.com/office/word/2010/wordml" xmlns:w15="http://schemas.microsoft.com/office/word/2012/wordml" xmlns:w16cex="http://schemas.microsoft.com/office/word/2018/wordml/cex" xmlns:w16cid="http://schemas.microsoft.com/office/word/2016/wordml/cid" xmlns:w16="http://schemas.microsoft.com/office/word/2018/wordml" xmlns:w16du="http://schemas.microsoft.com/office/word/2023/wordml/word16du" xmlns:w16sdtdh="http://schemas.microsoft.com/office/word/2020/wordml/sdtdatahash" xmlns:w16se="http://schemas.microsoft.com/office/word/2015/wordml/symex" xmlns:wpg="http://schemas.microsoft.com/office/word/2010/wordprocessingGroup" xmlns:wpi="http://schemas.microsoft.com/office/word/2010/wordprocessingInk" xmlns:wne="http://schemas.microsoft.com/office/word/2006/wordml" xmlns:wps="http://schemas.microsoft.com/office/word/2010/wordprocessingShape" mc:Ignorable="w14 w15 w16se w16cid w16 w16cex w16sdtdh w16du wp14">
   <w:tbl>
     <w:tblPr>
       <w:tblStyle w:val="TableGrid"/>
@@ -2083,7 +2180,7 @@
 </file>
 
 <file path=word/numbering.xml><?xml version="1.0" encoding="utf-8"?>
-<w:numbering xmlns:wpc="http://schemas.microsoft.com/office/word/2010/wordprocessingCanvas" xmlns:cx="http://schemas.microsoft.com/office/drawing/2014/chartex" xmlns:cx1="http://schemas.microsoft.com/office/drawing/2015/9/8/chartex" xmlns:cx2="http://schemas.microsoft.com/office/drawing/2015/10/21/chartex" xmlns:cx3="http://schemas.microsoft.com/office/drawing/2016/5/9/chartex" xmlns:cx4="http://schemas.microsoft.com/office/drawing/2016/5/10/chartex" xmlns:cx5="http://schemas.microsoft.com/office/drawing/2016/5/11/chartex" xmlns:cx6="http://schemas.microsoft.com/office/drawing/2016/5/12/chartex" xmlns:cx7="http://schemas.microsoft.com/office/drawing/2016/5/13/chartex" xmlns:cx8="http://schemas.microsoft.com/office/drawing/2016/5/14/chartex" xmlns:mc="http://schemas.openxmlformats.org/markup-compatibility/2006" xmlns:aink="http://schemas.microsoft.com/office/drawing/2016/ink" xmlns:am3d="http://schemas.microsoft.com/office/drawing/2017/model3d" xmlns:o="urn:schemas-microsoft-com:office:office" xmlns:r="http://schemas.openxmlformats.org/officeDocument/2006/relationships" xmlns:m="http://schemas.openxmlformats.org/officeDocument/2006/math" xmlns:v="urn:schemas-microsoft-com:vml" xmlns:wp14="http://schemas.microsoft.com/office/word/2010/wordprocessingDrawing" xmlns:wp="http://schemas.openxmlformats.org/drawingml/2006/wordprocessingDrawing" xmlns:w10="urn:schemas-microsoft-com:office:word" xmlns:w="http://schemas.openxmlformats.org/wordprocessingml/2006/main" xmlns:w14="http://schemas.microsoft.com/office/word/2010/wordml" xmlns:w15="http://schemas.microsoft.com/office/word/2012/wordml" xmlns:w16cid="http://schemas.microsoft.com/office/word/2016/wordml/cid" xmlns:w16se="http://schemas.microsoft.com/office/word/2015/wordml/symex" xmlns:wpg="http://schemas.microsoft.com/office/word/2010/wordprocessingGroup" xmlns:wpi="http://schemas.microsoft.com/office/word/2010/wordprocessingInk" xmlns:wne="http://schemas.microsoft.com/office/word/2006/wordml" xmlns:wps="http://schemas.microsoft.com/office/word/2010/wordprocessingShape" mc:Ignorable="w14 w15 w16se w16cid wp14">
+<w:numbering xmlns:wpc="http://schemas.microsoft.com/office/word/2010/wordprocessingCanvas" xmlns:cx="http://schemas.microsoft.com/office/drawing/2014/chartex" xmlns:cx1="http://schemas.microsoft.com/office/drawing/2015/9/8/chartex" xmlns:cx2="http://schemas.microsoft.com/office/drawing/2015/10/21/chartex" xmlns:cx3="http://schemas.microsoft.com/office/drawing/2016/5/9/chartex" xmlns:cx4="http://schemas.microsoft.com/office/drawing/2016/5/10/chartex" xmlns:cx5="http://schemas.microsoft.com/office/drawing/2016/5/11/chartex" xmlns:cx6="http://schemas.microsoft.com/office/drawing/2016/5/12/chartex" xmlns:cx7="http://schemas.microsoft.com/office/drawing/2016/5/13/chartex" xmlns:cx8="http://schemas.microsoft.com/office/drawing/2016/5/14/chartex" xmlns:mc="http://schemas.openxmlformats.org/markup-compatibility/2006" xmlns:aink="http://schemas.microsoft.com/office/drawing/2016/ink" xmlns:am3d="http://schemas.microsoft.com/office/drawing/2017/model3d" xmlns:o="urn:schemas-microsoft-com:office:office" xmlns:oel="http://schemas.microsoft.com/office/2019/extlst" xmlns:r="http://schemas.openxmlformats.org/officeDocument/2006/relationships" xmlns:m="http://schemas.openxmlformats.org/officeDocument/2006/math" xmlns:v="urn:schemas-microsoft-com:vml" xmlns:wp14="http://schemas.microsoft.com/office/word/2010/wordprocessingDrawing" xmlns:wp="http://schemas.openxmlformats.org/drawingml/2006/wordprocessingDrawing" xmlns:w10="urn:schemas-microsoft-com:office:word" xmlns:w="http://schemas.openxmlformats.org/wordprocessingml/2006/main" xmlns:w14="http://schemas.microsoft.com/office/word/2010/wordml" xmlns:w15="http://schemas.microsoft.com/office/word/2012/wordml" xmlns:w16cex="http://schemas.microsoft.com/office/word/2018/wordml/cex" xmlns:w16cid="http://schemas.microsoft.com/office/word/2016/wordml/cid" xmlns:w16="http://schemas.microsoft.com/office/word/2018/wordml" xmlns:w16du="http://schemas.microsoft.com/office/word/2023/wordml/word16du" xmlns:w16sdtdh="http://schemas.microsoft.com/office/word/2020/wordml/sdtdatahash" xmlns:w16se="http://schemas.microsoft.com/office/word/2015/wordml/symex" xmlns:wpg="http://schemas.microsoft.com/office/word/2010/wordprocessingGroup" xmlns:wpi="http://schemas.microsoft.com/office/word/2010/wordprocessingInk" xmlns:wne="http://schemas.microsoft.com/office/word/2006/wordml" xmlns:wps="http://schemas.microsoft.com/office/word/2010/wordprocessingShape" mc:Ignorable="w14 w15 w16se w16cid w16 w16cex w16sdtdh w16du wp14">
   <w:abstractNum w:abstractNumId="0" w15:restartNumberingAfterBreak="0">
     <w:nsid w:val="053A271B"/>
     <w:multiLevelType w:val="hybridMultilevel"/>
@@ -4276,77 +4373,77 @@
       </w:rPr>
     </w:lvl>
   </w:abstractNum>
-  <w:num w:numId="1">
+  <w:num w:numId="1" w16cid:durableId="550534330">
     <w:abstractNumId w:val="19"/>
   </w:num>
-  <w:num w:numId="2">
+  <w:num w:numId="2" w16cid:durableId="870146056">
     <w:abstractNumId w:val="1"/>
   </w:num>
-  <w:num w:numId="3">
+  <w:num w:numId="3" w16cid:durableId="1001466046">
     <w:abstractNumId w:val="6"/>
   </w:num>
-  <w:num w:numId="4">
+  <w:num w:numId="4" w16cid:durableId="288319148">
     <w:abstractNumId w:val="20"/>
   </w:num>
-  <w:num w:numId="5">
+  <w:num w:numId="5" w16cid:durableId="877157989">
     <w:abstractNumId w:val="7"/>
   </w:num>
-  <w:num w:numId="6">
+  <w:num w:numId="6" w16cid:durableId="64422815">
     <w:abstractNumId w:val="5"/>
   </w:num>
-  <w:num w:numId="7">
+  <w:num w:numId="7" w16cid:durableId="813916365">
     <w:abstractNumId w:val="12"/>
   </w:num>
-  <w:num w:numId="8">
+  <w:num w:numId="8" w16cid:durableId="285626004">
     <w:abstractNumId w:val="4"/>
   </w:num>
-  <w:num w:numId="9">
+  <w:num w:numId="9" w16cid:durableId="992030124">
     <w:abstractNumId w:val="11"/>
   </w:num>
-  <w:num w:numId="10">
+  <w:num w:numId="10" w16cid:durableId="867915348">
     <w:abstractNumId w:val="21"/>
   </w:num>
-  <w:num w:numId="11">
+  <w:num w:numId="11" w16cid:durableId="2140995690">
     <w:abstractNumId w:val="16"/>
   </w:num>
-  <w:num w:numId="12">
+  <w:num w:numId="12" w16cid:durableId="186144555">
     <w:abstractNumId w:val="18"/>
   </w:num>
-  <w:num w:numId="13">
+  <w:num w:numId="13" w16cid:durableId="267547474">
     <w:abstractNumId w:val="2"/>
   </w:num>
-  <w:num w:numId="14">
+  <w:num w:numId="14" w16cid:durableId="1434781935">
     <w:abstractNumId w:val="15"/>
   </w:num>
-  <w:num w:numId="15">
+  <w:num w:numId="15" w16cid:durableId="307712863">
     <w:abstractNumId w:val="13"/>
   </w:num>
-  <w:num w:numId="16">
+  <w:num w:numId="16" w16cid:durableId="2032224797">
     <w:abstractNumId w:val="3"/>
   </w:num>
-  <w:num w:numId="17">
+  <w:num w:numId="17" w16cid:durableId="1494907219">
     <w:abstractNumId w:val="10"/>
   </w:num>
-  <w:num w:numId="18">
+  <w:num w:numId="18" w16cid:durableId="1338193808">
     <w:abstractNumId w:val="0"/>
   </w:num>
-  <w:num w:numId="19">
+  <w:num w:numId="19" w16cid:durableId="268975936">
     <w:abstractNumId w:val="17"/>
   </w:num>
-  <w:num w:numId="20">
+  <w:num w:numId="20" w16cid:durableId="637564577">
     <w:abstractNumId w:val="8"/>
   </w:num>
-  <w:num w:numId="21">
+  <w:num w:numId="21" w16cid:durableId="1646934432">
     <w:abstractNumId w:val="14"/>
   </w:num>
-  <w:num w:numId="22">
+  <w:num w:numId="22" w16cid:durableId="442727547">
     <w:abstractNumId w:val="9"/>
   </w:num>
 </w:numbering>
 </file>
 
 <file path=word/styles.xml><?xml version="1.0" encoding="utf-8"?>
-<w:styles xmlns:mc="http://schemas.openxmlformats.org/markup-compatibility/2006" xmlns:r="http://schemas.openxmlformats.org/officeDocument/2006/relationships" xmlns:w="http://schemas.openxmlformats.org/wordprocessingml/2006/main" xmlns:w14="http://schemas.microsoft.com/office/word/2010/wordml" xmlns:w15="http://schemas.microsoft.com/office/word/2012/wordml" xmlns:w16cid="http://schemas.microsoft.com/office/word/2016/wordml/cid" xmlns:w16se="http://schemas.microsoft.com/office/word/2015/wordml/symex" mc:Ignorable="w14 w15 w16se w16cid">
+<w:styles xmlns:mc="http://schemas.openxmlformats.org/markup-compatibility/2006" xmlns:r="http://schemas.openxmlformats.org/officeDocument/2006/relationships" xmlns:w="http://schemas.openxmlformats.org/wordprocessingml/2006/main" xmlns:w14="http://schemas.microsoft.com/office/word/2010/wordml" xmlns:w15="http://schemas.microsoft.com/office/word/2012/wordml" xmlns:w16cex="http://schemas.microsoft.com/office/word/2018/wordml/cex" xmlns:w16cid="http://schemas.microsoft.com/office/word/2016/wordml/cid" xmlns:w16="http://schemas.microsoft.com/office/word/2018/wordml" xmlns:w16du="http://schemas.microsoft.com/office/word/2023/wordml/word16du" xmlns:w16sdtdh="http://schemas.microsoft.com/office/word/2020/wordml/sdtdatahash" xmlns:w16se="http://schemas.microsoft.com/office/word/2015/wordml/symex" mc:Ignorable="w14 w15 w16se w16cid w16 w16cex w16sdtdh w16du">
   <w:docDefaults>
     <w:rPrDefault>
       <w:rPr>
@@ -4362,7 +4459,7 @@
       </w:pPr>
     </w:pPrDefault>
   </w:docDefaults>
-  <w:latentStyles w:defLockedState="0" w:defUIPriority="99" w:defSemiHidden="0" w:defUnhideWhenUsed="0" w:defQFormat="0" w:count="375">
+  <w:latentStyles w:defLockedState="0" w:defUIPriority="99" w:defSemiHidden="0" w:defUnhideWhenUsed="0" w:defQFormat="0" w:count="376">
     <w:lsdException w:name="Normal" w:uiPriority="0" w:qFormat="1"/>
     <w:lsdException w:name="heading 1" w:uiPriority="9" w:qFormat="1"/>
     <w:lsdException w:name="heading 2" w:semiHidden="1" w:uiPriority="9" w:unhideWhenUsed="1" w:qFormat="1"/>
@@ -4738,6 +4835,7 @@
     <w:lsdException w:name="Smart Hyperlink" w:semiHidden="1" w:unhideWhenUsed="1"/>
     <w:lsdException w:name="Hashtag" w:semiHidden="1" w:unhideWhenUsed="1"/>
     <w:lsdException w:name="Unresolved Mention" w:semiHidden="1" w:unhideWhenUsed="1"/>
+    <w:lsdException w:name="Smart Link" w:semiHidden="1" w:unhideWhenUsed="1"/>
   </w:latentStyles>
   <w:style w:type="paragraph" w:default="1" w:styleId="Normal">
     <w:name w:val="Normal"/>
@@ -5292,12 +5390,6 @@
 </file>
 
 <file path=customXml/item1.xml><?xml version="1.0" encoding="utf-8"?>
-<p:properties xmlns:p="http://schemas.microsoft.com/office/2006/metadata/properties" xmlns:xsi="http://www.w3.org/2001/XMLSchema-instance" xmlns:pc="http://schemas.microsoft.com/office/infopath/2007/PartnerControls">
-  <documentManagement/>
-</p:properties>
-</file>
-
-<file path=customXml/item2.xml><?xml version="1.0" encoding="utf-8"?>
 <?mso-contentType ?>
 <FormTemplates xmlns="http://schemas.microsoft.com/sharepoint/v3/contenttype/forms">
   <Display>DocumentLibraryForm</Display>
@@ -5306,7 +5398,17 @@
 </FormTemplates>
 </file>
 
+<file path=customXml/item2.xml><?xml version="1.0" encoding="utf-8"?>
+<p:properties xmlns:p="http://schemas.microsoft.com/office/2006/metadata/properties" xmlns:xsi="http://www.w3.org/2001/XMLSchema-instance" xmlns:pc="http://schemas.microsoft.com/office/infopath/2007/PartnerControls">
+  <documentManagement/>
+</p:properties>
+</file>
+
 <file path=customXml/item3.xml><?xml version="1.0" encoding="utf-8"?>
+<b:Sources xmlns:b="http://schemas.openxmlformats.org/officeDocument/2006/bibliography" xmlns="http://schemas.openxmlformats.org/officeDocument/2006/bibliography" SelectedStyle="\APASixthEditionOfficeOnline.xsl" StyleName="APA" Version="6"/>
+</file>
+
+<file path=customXml/item4.xml><?xml version="1.0" encoding="utf-8"?>
 <ct:contentTypeSchema xmlns:ct="http://schemas.microsoft.com/office/2006/metadata/contentType" xmlns:ma="http://schemas.microsoft.com/office/2006/metadata/properties/metaAttributes" ct:_="" ma:_="" ma:contentTypeName="Document" ma:contentTypeID="0x01010036242334456C724EA91A0A05E9AB51EE" ma:contentTypeVersion="9" ma:contentTypeDescription="Create a new document." ma:contentTypeScope="" ma:versionID="19868e3a24b0a515e83b1ce04c983ddd">
   <xsd:schema xmlns:xsd="http://www.w3.org/2001/XMLSchema" xmlns:xs="http://www.w3.org/2001/XMLSchema" xmlns:p="http://schemas.microsoft.com/office/2006/metadata/properties" xmlns:ns3="1a96a587-f2ed-42f9-a1a2-c2c98362e9ee" targetNamespace="http://schemas.microsoft.com/office/2006/metadata/properties" ma:root="true" ma:fieldsID="607430f3412628bd587753b5d24ccb6c" ns3:_="">
     <xsd:import namespace="1a96a587-f2ed-42f9-a1a2-c2c98362e9ee"/>
@@ -5482,27 +5584,7 @@
 </ct:contentTypeSchema>
 </file>
 
-<file path=customXml/item4.xml><?xml version="1.0" encoding="utf-8"?>
-<b:Sources xmlns:b="http://schemas.openxmlformats.org/officeDocument/2006/bibliography" xmlns="http://schemas.openxmlformats.org/officeDocument/2006/bibliography" SelectedStyle="\APASixthEditionOfficeOnline.xsl" StyleName="APA" Version="6"/>
-</file>
-
 <file path=customXml/itemProps1.xml><?xml version="1.0" encoding="utf-8"?>
-<ds:datastoreItem xmlns:ds="http://schemas.openxmlformats.org/officeDocument/2006/customXml" ds:itemID="{DD3BD993-A2AC-4482-997E-28B6398C7C65}">
-  <ds:schemaRefs>
-    <ds:schemaRef ds:uri="http://schemas.openxmlformats.org/package/2006/metadata/core-properties"/>
-    <ds:schemaRef ds:uri="http://schemas.microsoft.com/office/2006/metadata/properties"/>
-    <ds:schemaRef ds:uri="http://purl.org/dc/dcmitype/"/>
-    <ds:schemaRef ds:uri="http://purl.org/dc/terms/"/>
-    <ds:schemaRef ds:uri="http://schemas.microsoft.com/office/2006/documentManagement/types"/>
-    <ds:schemaRef ds:uri="http://purl.org/dc/elements/1.1/"/>
-    <ds:schemaRef ds:uri="1a96a587-f2ed-42f9-a1a2-c2c98362e9ee"/>
-    <ds:schemaRef ds:uri="http://schemas.microsoft.com/office/infopath/2007/PartnerControls"/>
-    <ds:schemaRef ds:uri="http://www.w3.org/XML/1998/namespace"/>
-  </ds:schemaRefs>
-</ds:datastoreItem>
-</file>
-
-<file path=customXml/itemProps2.xml><?xml version="1.0" encoding="utf-8"?>
 <ds:datastoreItem xmlns:ds="http://schemas.openxmlformats.org/officeDocument/2006/customXml" ds:itemID="{B346D880-884A-4E3B-A053-E5C10011A3D6}">
   <ds:schemaRefs>
     <ds:schemaRef ds:uri="http://schemas.microsoft.com/sharepoint/v3/contenttype/forms"/>
@@ -5510,7 +5592,24 @@
 </ds:datastoreItem>
 </file>
 
+<file path=customXml/itemProps2.xml><?xml version="1.0" encoding="utf-8"?>
+<ds:datastoreItem xmlns:ds="http://schemas.openxmlformats.org/officeDocument/2006/customXml" ds:itemID="{DD3BD993-A2AC-4482-997E-28B6398C7C65}">
+  <ds:schemaRefs>
+    <ds:schemaRef ds:uri="http://schemas.microsoft.com/office/2006/metadata/properties"/>
+    <ds:schemaRef ds:uri="http://schemas.microsoft.com/office/infopath/2007/PartnerControls"/>
+  </ds:schemaRefs>
+</ds:datastoreItem>
+</file>
+
 <file path=customXml/itemProps3.xml><?xml version="1.0" encoding="utf-8"?>
+<ds:datastoreItem xmlns:ds="http://schemas.openxmlformats.org/officeDocument/2006/customXml" ds:itemID="{2D42174E-93B5-4A1D-A0BA-493BCD60177D}">
+  <ds:schemaRefs>
+    <ds:schemaRef ds:uri="http://schemas.openxmlformats.org/officeDocument/2006/bibliography"/>
+  </ds:schemaRefs>
+</ds:datastoreItem>
+</file>
+
+<file path=customXml/itemProps4.xml><?xml version="1.0" encoding="utf-8"?>
 <ds:datastoreItem xmlns:ds="http://schemas.openxmlformats.org/officeDocument/2006/customXml" ds:itemID="{1568884D-2BDA-4D26-8C9A-485360BBDAFC}">
   <ds:schemaRefs>
     <ds:schemaRef ds:uri="http://schemas.microsoft.com/office/2006/metadata/contentType"/>
@@ -5526,12 +5625,4 @@
     <ds:schemaRef ds:uri="http://schemas.microsoft.com/internal/obd"/>
   </ds:schemaRefs>
 </ds:datastoreItem>
-</file>
-
-<file path=customXml/itemProps4.xml><?xml version="1.0" encoding="utf-8"?>
-<ds:datastoreItem xmlns:ds="http://schemas.openxmlformats.org/officeDocument/2006/customXml" ds:itemID="{2D42174E-93B5-4A1D-A0BA-493BCD60177D}">
-  <ds:schemaRefs>
-    <ds:schemaRef ds:uri="http://schemas.openxmlformats.org/officeDocument/2006/bibliography"/>
-  </ds:schemaRefs>
-</ds:datastoreItem>
 </file>
</xml_diff>